<commit_message>
CAD/CAM dokumentum formázása, hibák javítása
</commit_message>
<xml_diff>
--- a/cad-cam.docx
+++ b/cad-cam.docx
@@ -6,6 +6,21 @@
       <w:pPr>
         <w:rPr>
           <w:rStyle w:val="ui-provider"/>
+          <w:b/>
+        </w:rPr>
+      </w:pPr>
+      <w:r>
+        <w:rPr>
+          <w:rStyle w:val="ui-provider"/>
+          <w:b/>
+        </w:rPr>
+        <w:t>Fogalma</w:t>
+      </w:r>
+    </w:p>
+    <w:p>
+      <w:pPr>
+        <w:rPr>
+          <w:rStyle w:val="ui-provider"/>
         </w:rPr>
       </w:pPr>
       <w:r>
@@ -19,177 +34,238 @@
       <w:pPr>
         <w:rPr>
           <w:rStyle w:val="ui-provider"/>
-        </w:rPr>
-      </w:pPr>
-    </w:p>
-    <w:p>
-      <w:pPr>
-        <w:rPr>
-          <w:rStyle w:val="ui-provider"/>
-        </w:rPr>
-      </w:pPr>
-      <w:r>
-        <w:rPr>
-          <w:rStyle w:val="ui-provider"/>
-        </w:rPr>
-        <w:t xml:space="preserve">CAD (Computer Aided Design) </w:t>
-      </w:r>
-    </w:p>
-    <w:p>
-      <w:pPr>
-        <w:pStyle w:val="Listaszerbekezds"/>
-        <w:numPr>
-          <w:ilvl w:val="0"/>
-          <w:numId w:val="2"/>
-        </w:numPr>
-        <w:rPr>
-          <w:rStyle w:val="ui-provider"/>
-        </w:rPr>
-      </w:pPr>
-      <w:r>
-        <w:rPr>
-          <w:rStyle w:val="ui-provider"/>
-        </w:rPr>
-        <w:t xml:space="preserve">számítógéppel segített tervezés; tervezési koncepciók létrehozása, módosítások megvalósítása, elemzések elvégzésére, tervezés optimálása, korábban rajzok és terv dokumentációk készítésére szolgált </w:t>
-      </w:r>
-    </w:p>
-    <w:p>
-      <w:pPr>
-        <w:pStyle w:val="Listaszerbekezds"/>
-        <w:numPr>
-          <w:ilvl w:val="0"/>
-          <w:numId w:val="2"/>
-        </w:numPr>
-        <w:rPr>
-          <w:rStyle w:val="ui-provider"/>
-        </w:rPr>
-      </w:pPr>
-      <w:r>
-        <w:rPr>
-          <w:rStyle w:val="ui-provider"/>
-        </w:rPr>
-        <w:t xml:space="preserve">alapvető szerepe a geometria definiálása (számítógépes rajzolás, geometriai modellezés) </w:t>
-      </w:r>
-    </w:p>
-    <w:p>
-      <w:pPr>
-        <w:pStyle w:val="Listaszerbekezds"/>
-        <w:numPr>
-          <w:ilvl w:val="0"/>
-          <w:numId w:val="2"/>
-        </w:numPr>
-        <w:rPr>
-          <w:rStyle w:val="ui-provider"/>
-        </w:rPr>
-      </w:pPr>
-      <w:r>
-        <w:rPr>
-          <w:rStyle w:val="ui-provider"/>
-        </w:rPr>
-        <w:t xml:space="preserve">a geometria felhasználható a további CAM, CAE tevékenységekhez: időmegtakarítás, újralétrehozás során keletkező hibákat kiküszöböli </w:t>
-      </w:r>
-    </w:p>
-    <w:p>
-      <w:pPr>
-        <w:pStyle w:val="Listaszerbekezds"/>
-        <w:rPr>
-          <w:rStyle w:val="ui-provider"/>
-        </w:rPr>
-      </w:pPr>
-    </w:p>
-    <w:p>
-      <w:pPr>
-        <w:rPr>
-          <w:rStyle w:val="ui-provider"/>
-        </w:rPr>
-      </w:pPr>
-    </w:p>
-    <w:p>
-      <w:pPr>
-        <w:rPr>
-          <w:rStyle w:val="ui-provider"/>
-        </w:rPr>
-      </w:pPr>
-      <w:r>
-        <w:rPr>
-          <w:rStyle w:val="ui-provider"/>
-        </w:rPr>
-        <w:t xml:space="preserve">CAM (Computer Aided Manufacturing) </w:t>
-      </w:r>
-    </w:p>
-    <w:p>
-      <w:pPr>
-        <w:pStyle w:val="Listaszerbekezds"/>
-        <w:numPr>
-          <w:ilvl w:val="0"/>
-          <w:numId w:val="3"/>
-        </w:numPr>
-        <w:rPr>
-          <w:rStyle w:val="ui-provider"/>
-        </w:rPr>
-      </w:pPr>
-      <w:r>
-        <w:rPr>
-          <w:rStyle w:val="ui-provider"/>
-        </w:rPr>
-        <w:t xml:space="preserve">számítógéppel segített gyártás; gyártási folyamatok tervezése, szervezése, vezérlése; gyártórendszerekkel összekapcsolt számítógépes technológia </w:t>
-      </w:r>
-    </w:p>
-    <w:p>
-      <w:pPr>
-        <w:pStyle w:val="Listaszerbekezds"/>
-        <w:numPr>
-          <w:ilvl w:val="0"/>
-          <w:numId w:val="3"/>
-        </w:numPr>
-        <w:rPr>
-          <w:rStyle w:val="ui-provider"/>
-        </w:rPr>
-      </w:pPr>
-      <w:r>
-        <w:rPr>
-          <w:rStyle w:val="ui-provider"/>
-        </w:rPr>
-        <w:t xml:space="preserve">NC (numerical control) gyártóeszközök programozott vezérlésének technológiája </w:t>
-      </w:r>
-    </w:p>
-    <w:p>
-      <w:pPr>
-        <w:pStyle w:val="Listaszerbekezds"/>
-        <w:numPr>
-          <w:ilvl w:val="0"/>
-          <w:numId w:val="3"/>
-        </w:numPr>
-        <w:rPr>
-          <w:rStyle w:val="ui-provider"/>
-        </w:rPr>
-      </w:pPr>
-      <w:r>
-        <w:rPr>
-          <w:rStyle w:val="ui-provider"/>
-        </w:rPr>
-        <w:t xml:space="preserve">gyártócellában működtethető robotok programozása NC gépek részére (szerszámok, munkadarabok kiválasztása, pozicionálása) </w:t>
-      </w:r>
-    </w:p>
-    <w:p>
-      <w:pPr>
-        <w:pStyle w:val="Listaszerbekezds"/>
-        <w:numPr>
-          <w:ilvl w:val="0"/>
-          <w:numId w:val="3"/>
-        </w:numPr>
-        <w:rPr>
-          <w:rStyle w:val="ui-provider"/>
-        </w:rPr>
-      </w:pPr>
-      <w:r>
-        <w:rPr>
-          <w:rStyle w:val="ui-provider"/>
-        </w:rPr>
-        <w:t>folyamat-tervezés: az egyes munkalépések meghatározása</w:t>
-      </w:r>
-    </w:p>
-    <w:p/>
+          <w:b/>
+        </w:rPr>
+      </w:pPr>
+      <w:r>
+        <w:rPr>
+          <w:rStyle w:val="ui-provider"/>
+          <w:b/>
+        </w:rPr>
+        <w:t xml:space="preserve">CAD (Computer </w:t>
+      </w:r>
+      <w:proofErr w:type="spellStart"/>
+      <w:r>
+        <w:rPr>
+          <w:rStyle w:val="ui-provider"/>
+          <w:b/>
+        </w:rPr>
+        <w:t>Aided</w:t>
+      </w:r>
+      <w:proofErr w:type="spellEnd"/>
+      <w:r>
+        <w:rPr>
+          <w:rStyle w:val="ui-provider"/>
+          <w:b/>
+        </w:rPr>
+        <w:t xml:space="preserve"> Design) </w:t>
+      </w:r>
+    </w:p>
+    <w:p>
+      <w:pPr>
+        <w:rPr>
+          <w:rStyle w:val="ui-provider"/>
+        </w:rPr>
+      </w:pPr>
+      <w:r>
+        <w:rPr>
+          <w:rStyle w:val="ui-provider"/>
+        </w:rPr>
+        <w:t>S</w:t>
+      </w:r>
+      <w:r>
+        <w:rPr>
+          <w:rStyle w:val="ui-provider"/>
+        </w:rPr>
+        <w:t>zámítógéppel segített tervezés; tervezési koncepciók létrehozása, módosítások megvalósítása, elemzések elvégzésére, tervezés optimálása, korábban rajzok és terv dokumentációk</w:t>
+      </w:r>
+      <w:r>
+        <w:rPr>
+          <w:rStyle w:val="ui-provider"/>
+        </w:rPr>
+        <w:t xml:space="preserve"> készítésére szolgált. A</w:t>
+      </w:r>
+      <w:r>
+        <w:rPr>
+          <w:rStyle w:val="ui-provider"/>
+        </w:rPr>
+        <w:t>lapvető szerepe a geometria definiálása (számítógépes r</w:t>
+      </w:r>
+      <w:r>
+        <w:rPr>
+          <w:rStyle w:val="ui-provider"/>
+        </w:rPr>
+        <w:t>ajzolás, geometriai modellezés). A</w:t>
+      </w:r>
+      <w:r>
+        <w:rPr>
+          <w:rStyle w:val="ui-provider"/>
+        </w:rPr>
+        <w:t xml:space="preserve"> geometria felhasználható a további CAM, CAE tevékenységekhez: időmegtakarítás, </w:t>
+      </w:r>
+      <w:r>
+        <w:rPr>
+          <w:rStyle w:val="ui-provider"/>
+        </w:rPr>
+        <w:t>újra létrehozás</w:t>
+      </w:r>
+      <w:r>
+        <w:rPr>
+          <w:rStyle w:val="ui-provider"/>
+        </w:rPr>
+        <w:t xml:space="preserve"> sorá</w:t>
+      </w:r>
+      <w:r>
+        <w:rPr>
+          <w:rStyle w:val="ui-provider"/>
+        </w:rPr>
+        <w:t>n</w:t>
+      </w:r>
+      <w:r>
+        <w:rPr>
+          <w:rStyle w:val="ui-provider"/>
+        </w:rPr>
+        <w:t xml:space="preserve"> keletkező hibákat kiküszöböli.</w:t>
+      </w:r>
+    </w:p>
+    <w:p>
+      <w:pPr>
+        <w:rPr>
+          <w:rStyle w:val="ui-provider"/>
+          <w:b/>
+        </w:rPr>
+      </w:pPr>
+      <w:r>
+        <w:rPr>
+          <w:rStyle w:val="ui-provider"/>
+          <w:b/>
+        </w:rPr>
+        <w:t xml:space="preserve">CAM (Computer </w:t>
+      </w:r>
+      <w:proofErr w:type="spellStart"/>
+      <w:r>
+        <w:rPr>
+          <w:rStyle w:val="ui-provider"/>
+          <w:b/>
+        </w:rPr>
+        <w:t>Aided</w:t>
+      </w:r>
+      <w:proofErr w:type="spellEnd"/>
+      <w:r>
+        <w:rPr>
+          <w:rStyle w:val="ui-provider"/>
+          <w:b/>
+        </w:rPr>
+        <w:t xml:space="preserve"> </w:t>
+      </w:r>
+      <w:proofErr w:type="spellStart"/>
+      <w:r>
+        <w:rPr>
+          <w:rStyle w:val="ui-provider"/>
+          <w:b/>
+        </w:rPr>
+        <w:t>Manufacturing</w:t>
+      </w:r>
+      <w:proofErr w:type="spellEnd"/>
+      <w:r>
+        <w:rPr>
+          <w:rStyle w:val="ui-provider"/>
+          <w:b/>
+        </w:rPr>
+        <w:t xml:space="preserve">) </w:t>
+      </w:r>
+    </w:p>
+    <w:p>
+      <w:pPr>
+        <w:rPr>
+          <w:rStyle w:val="ui-provider"/>
+        </w:rPr>
+      </w:pPr>
+      <w:r>
+        <w:rPr>
+          <w:rStyle w:val="ui-provider"/>
+        </w:rPr>
+        <w:t>S</w:t>
+      </w:r>
+      <w:r>
+        <w:rPr>
+          <w:rStyle w:val="ui-provider"/>
+        </w:rPr>
+        <w:t>zámítógéppel segített gyártás; gyártási folyamatok tervezése, szervezése, vezérlése; gyártórendszerekkel összeka</w:t>
+      </w:r>
+      <w:r>
+        <w:rPr>
+          <w:rStyle w:val="ui-provider"/>
+        </w:rPr>
+        <w:t xml:space="preserve">pcsolt számítógépes technológia. </w:t>
+      </w:r>
+      <w:r>
+        <w:rPr>
+          <w:rStyle w:val="ui-provider"/>
+        </w:rPr>
+        <w:t>NC (</w:t>
+      </w:r>
+      <w:proofErr w:type="spellStart"/>
+      <w:r>
+        <w:rPr>
+          <w:rStyle w:val="ui-provider"/>
+        </w:rPr>
+        <w:t>numerical</w:t>
+      </w:r>
+      <w:proofErr w:type="spellEnd"/>
+      <w:r>
+        <w:rPr>
+          <w:rStyle w:val="ui-provider"/>
+        </w:rPr>
+        <w:t xml:space="preserve"> </w:t>
+      </w:r>
+      <w:proofErr w:type="spellStart"/>
+      <w:r>
+        <w:rPr>
+          <w:rStyle w:val="ui-provider"/>
+        </w:rPr>
+        <w:t>control</w:t>
+      </w:r>
+      <w:proofErr w:type="spellEnd"/>
+      <w:r>
+        <w:rPr>
+          <w:rStyle w:val="ui-provider"/>
+        </w:rPr>
+        <w:t>) gyártóeszközök programo</w:t>
+      </w:r>
+      <w:r>
+        <w:rPr>
+          <w:rStyle w:val="ui-provider"/>
+        </w:rPr>
+        <w:t xml:space="preserve">zott vezérlésének technológiája, </w:t>
+      </w:r>
+      <w:r>
+        <w:rPr>
+          <w:rStyle w:val="ui-provider"/>
+        </w:rPr>
+        <w:t>gyártócellában működtethető robotok programozása NC gépek részére (szerszámok, munkadarab</w:t>
+      </w:r>
+      <w:r>
+        <w:rPr>
+          <w:rStyle w:val="ui-provider"/>
+        </w:rPr>
+        <w:t>ok kiválasztása, pozicionálása).</w:t>
+      </w:r>
+    </w:p>
+    <w:p>
+      <w:r>
+        <w:rPr>
+          <w:rStyle w:val="ui-provider"/>
+        </w:rPr>
+        <w:t>F</w:t>
+      </w:r>
+      <w:r>
+        <w:rPr>
+          <w:rStyle w:val="ui-provider"/>
+        </w:rPr>
+        <w:t>olyamat-tervezés: az egyes munkalépések meghatározása</w:t>
+      </w:r>
+    </w:p>
     <w:p>
       <w:pPr>
         <w:rPr>
@@ -204,56 +280,146 @@
       </w:r>
     </w:p>
     <w:p>
-      <w:pPr>
-        <w:pStyle w:val="Listaszerbekezds"/>
-        <w:numPr>
-          <w:ilvl w:val="0"/>
-          <w:numId w:val="3"/>
-        </w:numPr>
-      </w:pPr>
       <w:r>
         <w:t xml:space="preserve">A számítógéppel segített tervezés (CAD) számítógépek használatát jelenti a termék elemi elképzeléseinek részletes mérnöki tervezéssé való átalakítására. Az evolúció magában foglalja a termék geometriai modelljeinek létrehozását, amelyeket tovább lehet manipulálni, elemezni és finomítani. Másrészről, a számítógéppel támogatott gyártás (CAM) magában foglalja a számítógépek használatát a vezetők, a gyártástechnikusok és a termelési munkások segítésére a termelési feladatok automatizálásával, valamint a gépek és rendszerek ellenőrzésére is. </w:t>
       </w:r>
     </w:p>
     <w:p>
-      <w:pPr>
-        <w:pStyle w:val="Listaszerbekezds"/>
-        <w:ind w:left="1080"/>
-      </w:pPr>
-    </w:p>
-    <w:p>
-      <w:pPr>
-        <w:pStyle w:val="Listaszerbekezds"/>
-        <w:numPr>
-          <w:ilvl w:val="0"/>
-          <w:numId w:val="3"/>
-        </w:numPr>
-      </w:pPr>
       <w:r>
         <w:t>A CAD olyan folyamatokat tartalmaz, mint a geometriai modell meghatározása és a definíció, a felület, a tervezés és az elemzés algoritmusának fordítása, a szerkesztés, a részletezés és az utolsó dokumentáció. Ezzel ellentétben a CAM olyan folyamatokat foglal magában, mint a geometriai modellezés, a numerikus vezérlési programok, az interfész algoritmusok, az ellenőrzés, a folyamattervezés, az összeszerelés és a csomagolás.</w:t>
       </w:r>
     </w:p>
     <w:p>
-      <w:pPr>
-        <w:pStyle w:val="Listaszerbekezds"/>
-      </w:pPr>
-    </w:p>
-    <w:p>
-      <w:pPr>
-        <w:pStyle w:val="Listaszerbekezds"/>
-        <w:numPr>
-          <w:ilvl w:val="0"/>
-          <w:numId w:val="3"/>
-        </w:numPr>
-      </w:pPr>
-      <w:r>
-        <w:t xml:space="preserve"> A CAM rendszer a fizikai folyamat, a berendezés, az anyag és a munka irányítását és koordinálását igényli, míg a CAD terméktervezési koncepciót és elemzést igényel.</w:t>
-      </w:r>
-    </w:p>
-    <w:p>
-      <w:pPr>
-        <w:pStyle w:val="Listaszerbekezds"/>
-      </w:pPr>
+      <w:r>
+        <w:t>A CAM rendszer a fizikai folyamat, a berendezés, az anyag és a munka irányítását és koordinálását igényli, míg a CAD terméktervezési koncepciót és elemzést igényel.</w:t>
+      </w:r>
+    </w:p>
+    <w:p>
+      <w:r>
+        <w:t xml:space="preserve">Számos CAD szoftver létezik, például az AutoCAD, az </w:t>
+      </w:r>
+      <w:proofErr w:type="spellStart"/>
+      <w:r>
+        <w:t>Autodesk</w:t>
+      </w:r>
+      <w:proofErr w:type="spellEnd"/>
+      <w:r>
+        <w:t xml:space="preserve"> </w:t>
+      </w:r>
+      <w:proofErr w:type="spellStart"/>
+      <w:r>
+        <w:t>Inventor</w:t>
+      </w:r>
+      <w:proofErr w:type="spellEnd"/>
+      <w:r>
+        <w:t xml:space="preserve">, a CATIA stb. Ezzel szemben a Siemens NX, a </w:t>
+      </w:r>
+      <w:proofErr w:type="spellStart"/>
+      <w:r>
+        <w:t>Power</w:t>
+      </w:r>
+      <w:proofErr w:type="spellEnd"/>
+      <w:r>
+        <w:t xml:space="preserve"> MILL, a </w:t>
+      </w:r>
+      <w:proofErr w:type="spellStart"/>
+      <w:r>
+        <w:t>WorkNC</w:t>
+      </w:r>
+      <w:proofErr w:type="spellEnd"/>
+      <w:r>
+        <w:t xml:space="preserve">, a </w:t>
+      </w:r>
+      <w:proofErr w:type="spellStart"/>
+      <w:r>
+        <w:t>SolidCAM</w:t>
+      </w:r>
+      <w:proofErr w:type="spellEnd"/>
+      <w:r>
+        <w:t xml:space="preserve"> a CAM szoftver</w:t>
+      </w:r>
+      <w:r>
+        <w:t xml:space="preserve"> </w:t>
+      </w:r>
+      <w:r>
+        <w:t xml:space="preserve">néhány példája. </w:t>
+      </w:r>
+    </w:p>
+    <w:p>
+      <w:pPr>
+        <w:rPr>
+          <w:b/>
+        </w:rPr>
+      </w:pPr>
+      <w:r>
+        <w:rPr>
+          <w:b/>
+        </w:rPr>
+        <w:t xml:space="preserve">A CAD előnyei </w:t>
+      </w:r>
+    </w:p>
+    <w:p>
+      <w:pPr>
+        <w:pStyle w:val="Listaszerbekezds"/>
+        <w:numPr>
+          <w:ilvl w:val="0"/>
+          <w:numId w:val="3"/>
+        </w:numPr>
+      </w:pPr>
+      <w:r>
+        <w:t xml:space="preserve">Minimálisra csökkenti azt a követelményt, hogy a termék tervezése során rengeteg költséges előadó dolgozzon. </w:t>
+      </w:r>
+    </w:p>
+    <w:p>
+      <w:pPr>
+        <w:pStyle w:val="Listaszerbekezds"/>
+        <w:numPr>
+          <w:ilvl w:val="0"/>
+          <w:numId w:val="3"/>
+        </w:numPr>
+      </w:pPr>
+      <w:r>
+        <w:t>Használható közvetlenül a CNC gépek v</w:t>
+      </w:r>
+      <w:r>
+        <w:t>ágási adatainak előállításához.</w:t>
+      </w:r>
+    </w:p>
+    <w:p>
+      <w:pPr>
+        <w:pStyle w:val="Listaszerbekezds"/>
+        <w:numPr>
+          <w:ilvl w:val="0"/>
+          <w:numId w:val="3"/>
+        </w:numPr>
+      </w:pPr>
+      <w:r>
+        <w:t xml:space="preserve">A rajzok és modellek méretezése, átméretezése egyszerűbb és automatikusabb és pontosabb. </w:t>
+      </w:r>
+    </w:p>
+    <w:p>
+      <w:pPr>
+        <w:pStyle w:val="Listaszerbekezds"/>
+        <w:numPr>
+          <w:ilvl w:val="0"/>
+          <w:numId w:val="3"/>
+        </w:numPr>
+      </w:pPr>
+      <w:r>
+        <w:t xml:space="preserve">A modellek tárolása és visszakeresése könnyebb. </w:t>
+      </w:r>
+    </w:p>
+    <w:p>
+      <w:pPr>
+        <w:pStyle w:val="Listaszerbekezds"/>
+        <w:numPr>
+          <w:ilvl w:val="0"/>
+          <w:numId w:val="3"/>
+        </w:numPr>
+      </w:pPr>
+      <w:r>
+        <w:t xml:space="preserve">A tervezési adatok megoszthatók számítógépes gyártási rendszerekben. </w:t>
+      </w:r>
     </w:p>
     <w:p>
       <w:pPr>
@@ -265,111 +431,6 @@
       </w:pPr>
       <w:r>
         <w:lastRenderedPageBreak/>
-        <w:t xml:space="preserve"> Számos CAD szoftver létezik, például az AutoCAD, az Autodesk Inventor, a CATIA stb. Ezzel szemben a Siemens NX, a Power MILL, a WorkNC, a SolidCAM a CAM szoftver</w:t>
-      </w:r>
-      <w:r>
-        <w:t xml:space="preserve"> </w:t>
-      </w:r>
-      <w:r>
-        <w:t xml:space="preserve">néhány példája. </w:t>
-      </w:r>
-    </w:p>
-    <w:p>
-      <w:pPr>
-        <w:pStyle w:val="Listaszerbekezds"/>
-      </w:pPr>
-    </w:p>
-    <w:p>
-      <w:pPr>
-        <w:pStyle w:val="Listaszerbekezds"/>
-        <w:ind w:left="1080"/>
-      </w:pPr>
-    </w:p>
-    <w:p>
-      <w:pPr>
-        <w:rPr>
-          <w:b/>
-        </w:rPr>
-      </w:pPr>
-      <w:r>
-        <w:rPr>
-          <w:b/>
-        </w:rPr>
-        <w:t xml:space="preserve">A CAD előnyei </w:t>
-      </w:r>
-    </w:p>
-    <w:p>
-      <w:pPr>
-        <w:pStyle w:val="Listaszerbekezds"/>
-        <w:numPr>
-          <w:ilvl w:val="0"/>
-          <w:numId w:val="3"/>
-        </w:numPr>
-      </w:pPr>
-      <w:r>
-        <w:t xml:space="preserve">Minimálisra csökkenti azt a követelményt, hogy a termék tervezése során rengeteg költséges előadó dolgozzon. </w:t>
-      </w:r>
-    </w:p>
-    <w:p>
-      <w:pPr>
-        <w:pStyle w:val="Listaszerbekezds"/>
-        <w:numPr>
-          <w:ilvl w:val="0"/>
-          <w:numId w:val="3"/>
-        </w:numPr>
-      </w:pPr>
-      <w:r>
-        <w:t>Használható közvetlenül a CNC gépek v</w:t>
-      </w:r>
-      <w:r>
-        <w:t>ágási adatainak előállításához.</w:t>
-      </w:r>
-    </w:p>
-    <w:p>
-      <w:pPr>
-        <w:pStyle w:val="Listaszerbekezds"/>
-        <w:numPr>
-          <w:ilvl w:val="0"/>
-          <w:numId w:val="3"/>
-        </w:numPr>
-      </w:pPr>
-      <w:r>
-        <w:t xml:space="preserve">A rajzok és modellek méretezése, átméretezése egyszerűbb és automatikusabb és pontosabb. </w:t>
-      </w:r>
-    </w:p>
-    <w:p>
-      <w:pPr>
-        <w:pStyle w:val="Listaszerbekezds"/>
-        <w:numPr>
-          <w:ilvl w:val="0"/>
-          <w:numId w:val="3"/>
-        </w:numPr>
-      </w:pPr>
-      <w:r>
-        <w:t xml:space="preserve">A modellek tárolása és visszakeresése könnyebb. </w:t>
-      </w:r>
-    </w:p>
-    <w:p>
-      <w:pPr>
-        <w:pStyle w:val="Listaszerbekezds"/>
-        <w:numPr>
-          <w:ilvl w:val="0"/>
-          <w:numId w:val="3"/>
-        </w:numPr>
-      </w:pPr>
-      <w:r>
-        <w:t xml:space="preserve">A tervezési adatok megoszthatók számítógépes gyártási rendszerekben. </w:t>
-      </w:r>
-    </w:p>
-    <w:p>
-      <w:pPr>
-        <w:pStyle w:val="Listaszerbekezds"/>
-        <w:numPr>
-          <w:ilvl w:val="0"/>
-          <w:numId w:val="3"/>
-        </w:numPr>
-      </w:pPr>
-      <w:r>
         <w:t xml:space="preserve">A drága anyagok előállítása előtt pontos 3D modelleket lehet vizsgálni. Ez növeli a termelés sebességét, és kevesebb munkát igényel. </w:t>
       </w:r>
     </w:p>
@@ -385,275 +446,262 @@
         <w:t xml:space="preserve">Több példányt lehet tárolni, nyomtatni és megosztani elektronikus úton, ezáltal nincs szükség nagy papírrajzok tárolására. </w:t>
       </w:r>
     </w:p>
-    <w:p/>
-    <w:p>
-      <w:pPr>
-        <w:pStyle w:val="Listaszerbekezds"/>
-      </w:pPr>
-    </w:p>
-    <w:p>
-      <w:pPr>
-        <w:rPr>
-          <w:b/>
-        </w:rPr>
-      </w:pPr>
-      <w:r>
-        <w:rPr>
-          <w:b/>
-        </w:rPr>
-        <w:t xml:space="preserve">A CAM előnyei </w:t>
-      </w:r>
-    </w:p>
-    <w:p>
-      <w:pPr>
-        <w:pStyle w:val="Listaszerbekezds"/>
-        <w:numPr>
-          <w:ilvl w:val="0"/>
-          <w:numId w:val="3"/>
-        </w:numPr>
-      </w:pPr>
-      <w:r>
-        <w:t xml:space="preserve">A gyártás minimális felügyeletet igényel, és a nem munkaidős munkaidőben is elvégezhető. </w:t>
-      </w:r>
-    </w:p>
-    <w:p>
-      <w:pPr>
-        <w:pStyle w:val="Listaszerbekezds"/>
-        <w:numPr>
-          <w:ilvl w:val="0"/>
-          <w:numId w:val="3"/>
-        </w:numPr>
-      </w:pPr>
-      <w:r>
-        <w:t xml:space="preserve">A gyártás kevésbé munkaigényes és megtakarítja a munkaerőköltséget. </w:t>
-      </w:r>
-    </w:p>
-    <w:p>
-      <w:pPr>
-        <w:pStyle w:val="Listaszerbekezds"/>
-        <w:numPr>
-          <w:ilvl w:val="0"/>
-          <w:numId w:val="3"/>
-        </w:numPr>
-      </w:pPr>
-      <w:r>
-        <w:t xml:space="preserve">A gépek pontosak, és a gyártást nagy tételekkel ismételten meg lehet ismételni. </w:t>
-      </w:r>
-    </w:p>
-    <w:p>
-      <w:pPr>
-        <w:pStyle w:val="Listaszerbekezds"/>
-        <w:numPr>
-          <w:ilvl w:val="0"/>
-          <w:numId w:val="3"/>
-        </w:numPr>
-      </w:pPr>
-      <w:r>
-        <w:t xml:space="preserve">A hiba előfordulása elhanyagolható, és a gépek folyamatosan futhatnak. </w:t>
-      </w:r>
-    </w:p>
-    <w:p>
-      <w:pPr>
-        <w:pStyle w:val="Listaszerbekezds"/>
-        <w:numPr>
-          <w:ilvl w:val="0"/>
-          <w:numId w:val="3"/>
-        </w:numPr>
-      </w:pPr>
-      <w:r>
-        <w:t xml:space="preserve">A prototípus modellek nagyon gyorsan elkészíthetők a kidolgozott ellenőrzés előtt, mielőtt elkészítenék a gyártási terveket. </w:t>
-      </w:r>
-    </w:p>
-    <w:p>
-      <w:pPr>
-        <w:pStyle w:val="Listaszerbekezds"/>
-        <w:numPr>
-          <w:ilvl w:val="0"/>
-          <w:numId w:val="3"/>
-        </w:numPr>
-      </w:pPr>
-      <w:r>
-        <w:t>A virtuális megmunkálás segítségével meg lehet értékelni a megmunkálási rutinokat és az eredményeket a képernyőn.</w:t>
-      </w:r>
-    </w:p>
-    <w:p>
-      <w:pPr>
-        <w:ind w:left="720"/>
-      </w:pPr>
-    </w:p>
-    <w:p>
-      <w:pPr>
-        <w:rPr>
-          <w:b/>
-        </w:rPr>
-      </w:pPr>
-      <w:r>
-        <w:rPr>
-          <w:b/>
-        </w:rPr>
-        <w:t xml:space="preserve">A CAD hátrányai </w:t>
-      </w:r>
-    </w:p>
-    <w:p>
-      <w:pPr>
-        <w:pStyle w:val="Listaszerbekezds"/>
-        <w:numPr>
-          <w:ilvl w:val="0"/>
-          <w:numId w:val="3"/>
-        </w:numPr>
-      </w:pPr>
-      <w:r>
-        <w:t>Az áramkimaradás és a vírusok problémát okozhatnak a</w:t>
-      </w:r>
-      <w:r>
-        <w:t xml:space="preserve"> számítógépes rendszer számára. </w:t>
-      </w:r>
-    </w:p>
-    <w:p>
-      <w:pPr>
-        <w:pStyle w:val="Listaszerbekezds"/>
-        <w:numPr>
-          <w:ilvl w:val="0"/>
-          <w:numId w:val="3"/>
-        </w:numPr>
-      </w:pPr>
-      <w:r>
-        <w:t>A szoftve</w:t>
-      </w:r>
-      <w:r>
-        <w:t>r ipari változatai nagyon drágá</w:t>
-      </w:r>
-      <w:r>
-        <w:t>k lehetnek, különösen az indítási költségek esetében.</w:t>
-      </w:r>
-    </w:p>
-    <w:p>
-      <w:pPr>
-        <w:pStyle w:val="Listaszerbekezds"/>
-        <w:numPr>
-          <w:ilvl w:val="0"/>
-          <w:numId w:val="3"/>
-        </w:numPr>
-      </w:pPr>
-      <w:r>
-        <w:t>A hagyományos szerkesztési készségek elvesznek, mivel szükségtelenné válnak.</w:t>
-      </w:r>
-    </w:p>
-    <w:p>
-      <w:pPr>
-        <w:pStyle w:val="Listaszerbekezds"/>
-        <w:numPr>
-          <w:ilvl w:val="0"/>
-          <w:numId w:val="3"/>
-        </w:numPr>
-      </w:pPr>
-      <w:r>
-        <w:t xml:space="preserve">A szoftver használatához költséges képzésre lenne szükség, ami időigényes és költséges lehet. </w:t>
-      </w:r>
-    </w:p>
-    <w:p>
-      <w:r>
-        <w:rPr>
-          <w:b/>
-        </w:rPr>
-        <w:t>A CAM hátrányai</w:t>
-      </w:r>
-      <w:r>
-        <w:t xml:space="preserve"> </w:t>
-      </w:r>
-    </w:p>
-    <w:p>
-      <w:pPr>
-        <w:pStyle w:val="Listaszerbekezds"/>
-        <w:numPr>
-          <w:ilvl w:val="0"/>
-          <w:numId w:val="3"/>
-        </w:numPr>
-      </w:pPr>
-      <w:r>
-        <w:t>Nagy kezdeti beruházás</w:t>
-      </w:r>
-      <w:r>
-        <w:t>i és indítási költséget igényel.</w:t>
-      </w:r>
-    </w:p>
-    <w:p>
-      <w:pPr>
-        <w:pStyle w:val="Listaszerbekezds"/>
-        <w:numPr>
-          <w:ilvl w:val="0"/>
-          <w:numId w:val="3"/>
-        </w:numPr>
-      </w:pPr>
-      <w:r>
-        <w:t xml:space="preserve">A gép karbantartása szintén költséges. </w:t>
-      </w:r>
-    </w:p>
-    <w:p>
-      <w:pPr>
-        <w:pStyle w:val="Listaszerbekezds"/>
-        <w:numPr>
-          <w:ilvl w:val="0"/>
-          <w:numId w:val="3"/>
-        </w:numPr>
-      </w:pPr>
-      <w:r>
-        <w:t xml:space="preserve">A magas szintű kézi készséggel rendelkező munkaerő elvesztését eredményezheti. </w:t>
-      </w:r>
-    </w:p>
-    <w:p>
-      <w:pPr>
-        <w:pStyle w:val="Listaszerbekezds"/>
-        <w:numPr>
-          <w:ilvl w:val="0"/>
-          <w:numId w:val="3"/>
-        </w:numPr>
-      </w:pPr>
-      <w:r>
-        <w:lastRenderedPageBreak/>
-        <w:t>A megfelelő szerszámkészítés és beállítási eljárások biztosításához magasan képzett munkatársakra és technikusokra van szükség.</w:t>
-      </w:r>
-    </w:p>
-    <w:p>
-      <w:pPr>
-        <w:rPr>
-          <w:b/>
-        </w:rPr>
-      </w:pPr>
-      <w:r>
-        <w:rPr>
-          <w:b/>
-        </w:rPr>
-        <w:t>CAD/CAM perifériák:</w:t>
-      </w:r>
-    </w:p>
-    <w:p>
-      <w:pPr>
-        <w:pStyle w:val="Listaszerbekezds"/>
-        <w:numPr>
-          <w:ilvl w:val="0"/>
-          <w:numId w:val="3"/>
-        </w:numPr>
-      </w:pPr>
-      <w:r>
-        <w:t>Különböző perifériák készülnek CAD/CAM rendszerekkel, mint pl.: billentyűzet, egér, szkenner, stb…</w:t>
-      </w:r>
-    </w:p>
-    <w:p>
-      <w:pPr>
-        <w:pStyle w:val="Listaszerbekezds"/>
-        <w:numPr>
-          <w:ilvl w:val="0"/>
-          <w:numId w:val="3"/>
-        </w:numPr>
-      </w:pPr>
-      <w:r>
-        <w:t>Ezek a perifériák layoutja CAD/CAM rendszerekkel készül el és van készítve.</w:t>
+    <w:p>
+      <w:pPr>
+        <w:rPr>
+          <w:b/>
+        </w:rPr>
+      </w:pPr>
+      <w:r>
+        <w:rPr>
+          <w:b/>
+        </w:rPr>
+        <w:t>A CAM előnyei</w:t>
       </w:r>
       <w:bookmarkStart w:id="0" w:name="_GoBack"/>
       <w:bookmarkEnd w:id="0"/>
-    </w:p>
-    <w:p/>
+      <w:r>
+        <w:rPr>
+          <w:b/>
+        </w:rPr>
+        <w:t xml:space="preserve"> </w:t>
+      </w:r>
+    </w:p>
+    <w:p>
+      <w:pPr>
+        <w:pStyle w:val="Listaszerbekezds"/>
+        <w:numPr>
+          <w:ilvl w:val="0"/>
+          <w:numId w:val="3"/>
+        </w:numPr>
+      </w:pPr>
+      <w:r>
+        <w:t xml:space="preserve">A gyártás minimális felügyeletet igényel, és a nem munkaidős munkaidőben is elvégezhető. </w:t>
+      </w:r>
+    </w:p>
+    <w:p>
+      <w:pPr>
+        <w:pStyle w:val="Listaszerbekezds"/>
+        <w:numPr>
+          <w:ilvl w:val="0"/>
+          <w:numId w:val="3"/>
+        </w:numPr>
+      </w:pPr>
+      <w:r>
+        <w:t xml:space="preserve">A gyártás kevésbé munkaigényes és megtakarítja a munkaerőköltséget. </w:t>
+      </w:r>
+    </w:p>
+    <w:p>
+      <w:pPr>
+        <w:pStyle w:val="Listaszerbekezds"/>
+        <w:numPr>
+          <w:ilvl w:val="0"/>
+          <w:numId w:val="3"/>
+        </w:numPr>
+      </w:pPr>
+      <w:r>
+        <w:t xml:space="preserve">A gépek pontosak, és a gyártást nagy tételekkel ismételten meg lehet ismételni. </w:t>
+      </w:r>
+    </w:p>
+    <w:p>
+      <w:pPr>
+        <w:pStyle w:val="Listaszerbekezds"/>
+        <w:numPr>
+          <w:ilvl w:val="0"/>
+          <w:numId w:val="3"/>
+        </w:numPr>
+      </w:pPr>
+      <w:r>
+        <w:t xml:space="preserve">A hiba előfordulása elhanyagolható, és a gépek folyamatosan futhatnak. </w:t>
+      </w:r>
+    </w:p>
+    <w:p>
+      <w:pPr>
+        <w:pStyle w:val="Listaszerbekezds"/>
+        <w:numPr>
+          <w:ilvl w:val="0"/>
+          <w:numId w:val="3"/>
+        </w:numPr>
+      </w:pPr>
+      <w:r>
+        <w:t xml:space="preserve">A prototípus modellek nagyon gyorsan elkészíthetők a kidolgozott ellenőrzés előtt, mielőtt elkészítenék a gyártási terveket. </w:t>
+      </w:r>
+    </w:p>
+    <w:p>
+      <w:pPr>
+        <w:pStyle w:val="Listaszerbekezds"/>
+        <w:numPr>
+          <w:ilvl w:val="0"/>
+          <w:numId w:val="3"/>
+        </w:numPr>
+      </w:pPr>
+      <w:r>
+        <w:t>A virtuális megmunkálás segítségével meg lehet értékelni a megmunkálási rutinokat és az eredményeket a képernyőn.</w:t>
+      </w:r>
+    </w:p>
+    <w:p>
+      <w:pPr>
+        <w:ind w:left="720"/>
+      </w:pPr>
+    </w:p>
+    <w:p>
+      <w:pPr>
+        <w:rPr>
+          <w:b/>
+        </w:rPr>
+      </w:pPr>
+      <w:r>
+        <w:rPr>
+          <w:b/>
+        </w:rPr>
+        <w:t xml:space="preserve">A CAD hátrányai </w:t>
+      </w:r>
+    </w:p>
+    <w:p>
+      <w:pPr>
+        <w:pStyle w:val="Listaszerbekezds"/>
+        <w:numPr>
+          <w:ilvl w:val="0"/>
+          <w:numId w:val="3"/>
+        </w:numPr>
+      </w:pPr>
+      <w:r>
+        <w:t>Az áramkimaradás és a vírusok problémát okozhatnak a</w:t>
+      </w:r>
+      <w:r>
+        <w:t xml:space="preserve"> számítógépes rendszer számára. </w:t>
+      </w:r>
+    </w:p>
+    <w:p>
+      <w:pPr>
+        <w:pStyle w:val="Listaszerbekezds"/>
+        <w:numPr>
+          <w:ilvl w:val="0"/>
+          <w:numId w:val="3"/>
+        </w:numPr>
+      </w:pPr>
+      <w:r>
+        <w:t>A szoftve</w:t>
+      </w:r>
+      <w:r>
+        <w:t>r ipari változatai nagyon drágá</w:t>
+      </w:r>
+      <w:r>
+        <w:t>k lehetnek, különösen az indítási költségek esetében.</w:t>
+      </w:r>
+    </w:p>
+    <w:p>
+      <w:pPr>
+        <w:pStyle w:val="Listaszerbekezds"/>
+        <w:numPr>
+          <w:ilvl w:val="0"/>
+          <w:numId w:val="3"/>
+        </w:numPr>
+      </w:pPr>
+      <w:r>
+        <w:t>A hagyományos szerkesztési készségek elvesznek, mivel szükségtelenné válnak.</w:t>
+      </w:r>
+    </w:p>
+    <w:p>
+      <w:pPr>
+        <w:pStyle w:val="Listaszerbekezds"/>
+        <w:numPr>
+          <w:ilvl w:val="0"/>
+          <w:numId w:val="3"/>
+        </w:numPr>
+      </w:pPr>
+      <w:r>
+        <w:t xml:space="preserve">A szoftver használatához költséges képzésre lenne szükség, ami időigényes és költséges lehet. </w:t>
+      </w:r>
+    </w:p>
+    <w:p>
+      <w:r>
+        <w:rPr>
+          <w:b/>
+        </w:rPr>
+        <w:t>A CAM hátrányai</w:t>
+      </w:r>
+      <w:r>
+        <w:t xml:space="preserve"> </w:t>
+      </w:r>
+    </w:p>
+    <w:p>
+      <w:pPr>
+        <w:pStyle w:val="Listaszerbekezds"/>
+        <w:numPr>
+          <w:ilvl w:val="0"/>
+          <w:numId w:val="3"/>
+        </w:numPr>
+      </w:pPr>
+      <w:r>
+        <w:t>Nagy kezdeti beruházás</w:t>
+      </w:r>
+      <w:r>
+        <w:t>i és indítási költséget igényel.</w:t>
+      </w:r>
+    </w:p>
+    <w:p>
+      <w:pPr>
+        <w:pStyle w:val="Listaszerbekezds"/>
+        <w:numPr>
+          <w:ilvl w:val="0"/>
+          <w:numId w:val="3"/>
+        </w:numPr>
+      </w:pPr>
+      <w:r>
+        <w:t xml:space="preserve">A gép karbantartása szintén költséges. </w:t>
+      </w:r>
+    </w:p>
+    <w:p>
+      <w:pPr>
+        <w:pStyle w:val="Listaszerbekezds"/>
+        <w:numPr>
+          <w:ilvl w:val="0"/>
+          <w:numId w:val="3"/>
+        </w:numPr>
+      </w:pPr>
+      <w:r>
+        <w:t xml:space="preserve">A magas szintű kézi készséggel rendelkező munkaerő elvesztését eredményezheti. </w:t>
+      </w:r>
+    </w:p>
+    <w:p>
+      <w:pPr>
+        <w:pStyle w:val="Listaszerbekezds"/>
+        <w:numPr>
+          <w:ilvl w:val="0"/>
+          <w:numId w:val="3"/>
+        </w:numPr>
+      </w:pPr>
+      <w:r>
+        <w:t>A megfelelő szerszámkészítés és beállítási eljárások biztosításához magasan képzett munkatársakra és technikusokra van szükség.</w:t>
+      </w:r>
+    </w:p>
+    <w:p>
+      <w:pPr>
+        <w:rPr>
+          <w:b/>
+        </w:rPr>
+      </w:pPr>
+      <w:r>
+        <w:rPr>
+          <w:b/>
+        </w:rPr>
+        <w:t>CAD/CAM perifériák:</w:t>
+      </w:r>
+    </w:p>
+    <w:p>
+      <w:r>
+        <w:t>A CAD/CAM rendszereket több téren is használják, leggyakrabban orvosi és számítógépes perifériák létrehozására van alkalmazva, bár mindenhol is található CAD/CAM-</w:t>
+      </w:r>
+      <w:proofErr w:type="spellStart"/>
+      <w:r>
+        <w:t>al</w:t>
+      </w:r>
+      <w:proofErr w:type="spellEnd"/>
+      <w:r>
+        <w:t xml:space="preserve"> létrehozott eszköz, tárgy, stb.</w:t>
+      </w:r>
+    </w:p>
     <w:p>
       <w:pPr>
         <w:rPr>

</xml_diff>

<commit_message>
CAD/CAM docx elrendezési hiba javítása
</commit_message>
<xml_diff>
--- a/cad-cam.docx
+++ b/cad-cam.docx
@@ -4,6 +4,34 @@
   <w:body>
     <w:p>
       <w:pPr>
+        <w:jc w:val="center"/>
+        <w:rPr>
+          <w:rStyle w:val="ui-provider"/>
+          <w:b/>
+          <w:sz w:val="28"/>
+          <w:szCs w:val="28"/>
+        </w:rPr>
+      </w:pPr>
+      <w:r>
+        <w:rPr>
+          <w:rStyle w:val="ui-provider"/>
+          <w:b/>
+          <w:sz w:val="28"/>
+          <w:szCs w:val="28"/>
+        </w:rPr>
+        <w:t>CAD/CAM</w:t>
+      </w:r>
+    </w:p>
+    <w:p>
+      <w:pPr>
+        <w:rPr>
+          <w:rStyle w:val="ui-provider"/>
+          <w:b/>
+        </w:rPr>
+      </w:pPr>
+    </w:p>
+    <w:p>
+      <w:pPr>
         <w:rPr>
           <w:rStyle w:val="ui-provider"/>
           <w:b/>
@@ -210,7 +238,7 @@
         <w:rPr>
           <w:rStyle w:val="ui-provider"/>
         </w:rPr>
-        <w:t>numerical</w:t>
+        <w:t>Numerical</w:t>
       </w:r>
       <w:proofErr w:type="spellEnd"/>
       <w:r>
@@ -224,7 +252,13 @@
         <w:rPr>
           <w:rStyle w:val="ui-provider"/>
         </w:rPr>
-        <w:t>control</w:t>
+        <w:t>C</w:t>
+      </w:r>
+      <w:r>
+        <w:rPr>
+          <w:rStyle w:val="ui-provider"/>
+        </w:rPr>
+        <w:t>ontrol</w:t>
       </w:r>
       <w:proofErr w:type="spellEnd"/>
       <w:r>
@@ -255,25 +289,6 @@
     <w:p>
       <w:r>
         <w:rPr>
-          <w:rStyle w:val="ui-provider"/>
-        </w:rPr>
-        <w:t>F</w:t>
-      </w:r>
-      <w:r>
-        <w:rPr>
-          <w:rStyle w:val="ui-provider"/>
-        </w:rPr>
-        <w:t>olyamat-tervezés: az egyes munkalépések meghatározása</w:t>
-      </w:r>
-    </w:p>
-    <w:p>
-      <w:pPr>
-        <w:rPr>
-          <w:b/>
-        </w:rPr>
-      </w:pPr>
-      <w:r>
-        <w:rPr>
           <w:b/>
         </w:rPr>
         <w:t xml:space="preserve">A különbség a CAD és a CAM között </w:t>
@@ -406,6 +421,7 @@
         </w:numPr>
       </w:pPr>
       <w:r>
+        <w:lastRenderedPageBreak/>
         <w:t xml:space="preserve">A modellek tárolása és visszakeresése könnyebb. </w:t>
       </w:r>
     </w:p>
@@ -430,7 +446,6 @@
         </w:numPr>
       </w:pPr>
       <w:r>
-        <w:lastRenderedPageBreak/>
         <w:t xml:space="preserve">A drága anyagok előállítása előtt pontos 3D modelleket lehet vizsgálni. Ez növeli a termelés sebességét, és kevesebb munkát igényel. </w:t>
       </w:r>
     </w:p>
@@ -456,27 +471,94 @@
         <w:rPr>
           <w:b/>
         </w:rPr>
-        <w:t>A CAM előnyei</w:t>
+        <w:t xml:space="preserve">A CAD hátrányai </w:t>
+      </w:r>
+    </w:p>
+    <w:p>
+      <w:pPr>
+        <w:pStyle w:val="Listaszerbekezds"/>
+        <w:numPr>
+          <w:ilvl w:val="0"/>
+          <w:numId w:val="3"/>
+        </w:numPr>
+      </w:pPr>
+      <w:r>
+        <w:t>Az áramkimaradás és a vírusok problémát okozhatnak a</w:t>
+      </w:r>
+      <w:r>
+        <w:t xml:space="preserve"> számítógépes rendszer számára. </w:t>
+      </w:r>
+    </w:p>
+    <w:p>
+      <w:pPr>
+        <w:pStyle w:val="Listaszerbekezds"/>
+        <w:numPr>
+          <w:ilvl w:val="0"/>
+          <w:numId w:val="3"/>
+        </w:numPr>
+      </w:pPr>
+      <w:r>
+        <w:t>A szoftve</w:t>
+      </w:r>
+      <w:r>
+        <w:t>r ipari változatai nagyon drágá</w:t>
+      </w:r>
+      <w:r>
+        <w:t>k lehetnek, különösen az indítási költségek esetében.</w:t>
+      </w:r>
+    </w:p>
+    <w:p>
+      <w:pPr>
+        <w:pStyle w:val="Listaszerbekezds"/>
+        <w:numPr>
+          <w:ilvl w:val="0"/>
+          <w:numId w:val="3"/>
+        </w:numPr>
+      </w:pPr>
+      <w:r>
+        <w:t>A hagyományos szerkesztési készségek elvesznek, mivel szükségtelenné válnak.</w:t>
+      </w:r>
+    </w:p>
+    <w:p>
+      <w:pPr>
+        <w:pStyle w:val="Listaszerbekezds"/>
+        <w:numPr>
+          <w:ilvl w:val="0"/>
+          <w:numId w:val="3"/>
+        </w:numPr>
+      </w:pPr>
+      <w:r>
+        <w:t xml:space="preserve">A szoftver használatához költséges képzésre lenne szükség, ami időigényes és költséges lehet. </w:t>
+      </w:r>
+    </w:p>
+    <w:p>
+      <w:pPr>
+        <w:rPr>
+          <w:b/>
+        </w:rPr>
+      </w:pPr>
+      <w:r>
+        <w:rPr>
+          <w:b/>
+        </w:rPr>
+        <w:t xml:space="preserve">A CAM előnyei </w:t>
+      </w:r>
+    </w:p>
+    <w:p>
+      <w:pPr>
+        <w:pStyle w:val="Listaszerbekezds"/>
+        <w:numPr>
+          <w:ilvl w:val="0"/>
+          <w:numId w:val="3"/>
+        </w:numPr>
+      </w:pPr>
+      <w:r>
+        <w:t xml:space="preserve">A gyártás minimális felügyeletet igényel, és a nem munkaidős munkaidőben is </w:t>
       </w:r>
       <w:bookmarkStart w:id="0" w:name="_GoBack"/>
       <w:bookmarkEnd w:id="0"/>
       <w:r>
-        <w:rPr>
-          <w:b/>
-        </w:rPr>
-        <w:t xml:space="preserve"> </w:t>
-      </w:r>
-    </w:p>
-    <w:p>
-      <w:pPr>
-        <w:pStyle w:val="Listaszerbekezds"/>
-        <w:numPr>
-          <w:ilvl w:val="0"/>
-          <w:numId w:val="3"/>
-        </w:numPr>
-      </w:pPr>
-      <w:r>
-        <w:t xml:space="preserve">A gyártás minimális felügyeletet igényel, és a nem munkaidős munkaidőben is elvégezhető. </w:t>
+        <w:t xml:space="preserve">elvégezhető. </w:t>
       </w:r>
     </w:p>
     <w:p>
@@ -537,81 +619,6 @@
       </w:pPr>
       <w:r>
         <w:t>A virtuális megmunkálás segítségével meg lehet értékelni a megmunkálási rutinokat és az eredményeket a képernyőn.</w:t>
-      </w:r>
-    </w:p>
-    <w:p>
-      <w:pPr>
-        <w:ind w:left="720"/>
-      </w:pPr>
-    </w:p>
-    <w:p>
-      <w:pPr>
-        <w:rPr>
-          <w:b/>
-        </w:rPr>
-      </w:pPr>
-      <w:r>
-        <w:rPr>
-          <w:b/>
-        </w:rPr>
-        <w:t xml:space="preserve">A CAD hátrányai </w:t>
-      </w:r>
-    </w:p>
-    <w:p>
-      <w:pPr>
-        <w:pStyle w:val="Listaszerbekezds"/>
-        <w:numPr>
-          <w:ilvl w:val="0"/>
-          <w:numId w:val="3"/>
-        </w:numPr>
-      </w:pPr>
-      <w:r>
-        <w:t>Az áramkimaradás és a vírusok problémát okozhatnak a</w:t>
-      </w:r>
-      <w:r>
-        <w:t xml:space="preserve"> számítógépes rendszer számára. </w:t>
-      </w:r>
-    </w:p>
-    <w:p>
-      <w:pPr>
-        <w:pStyle w:val="Listaszerbekezds"/>
-        <w:numPr>
-          <w:ilvl w:val="0"/>
-          <w:numId w:val="3"/>
-        </w:numPr>
-      </w:pPr>
-      <w:r>
-        <w:t>A szoftve</w:t>
-      </w:r>
-      <w:r>
-        <w:t>r ipari változatai nagyon drágá</w:t>
-      </w:r>
-      <w:r>
-        <w:t>k lehetnek, különösen az indítási költségek esetében.</w:t>
-      </w:r>
-    </w:p>
-    <w:p>
-      <w:pPr>
-        <w:pStyle w:val="Listaszerbekezds"/>
-        <w:numPr>
-          <w:ilvl w:val="0"/>
-          <w:numId w:val="3"/>
-        </w:numPr>
-      </w:pPr>
-      <w:r>
-        <w:t>A hagyományos szerkesztési készségek elvesznek, mivel szükségtelenné válnak.</w:t>
-      </w:r>
-    </w:p>
-    <w:p>
-      <w:pPr>
-        <w:pStyle w:val="Listaszerbekezds"/>
-        <w:numPr>
-          <w:ilvl w:val="0"/>
-          <w:numId w:val="3"/>
-        </w:numPr>
-      </w:pPr>
-      <w:r>
-        <w:t xml:space="preserve">A szoftver használatához költséges képzésre lenne szükség, ami időigényes és költséges lehet. </w:t>
       </w:r>
     </w:p>
     <w:p>

</xml_diff>